<commit_message>
no print, new markers
</commit_message>
<xml_diff>
--- a/markers1.docx
+++ b/markers1.docx
@@ -1,7 +1,22 @@
 
 <file path=word/document.xml><?xml version="1.0" encoding="utf-8"?>
-<w:document xmlns:wpc="http://schemas.microsoft.com/office/word/2010/wordprocessingCanvas" xmlns:mc="http://schemas.openxmlformats.org/markup-compatibility/2006" xmlns:o="urn:schemas-microsoft-com:office:office" xmlns:r="http://schemas.openxmlformats.org/officeDocument/2006/relationships" xmlns:m="http://schemas.openxmlformats.org/officeDocument/2006/math" xmlns:v="urn:schemas-microsoft-com:vml" xmlns:wp14="http://schemas.microsoft.com/office/word/2010/wordprocessingDrawing" xmlns:wp="http://schemas.openxmlformats.org/drawingml/2006/wordprocessingDrawing" xmlns:w10="urn:schemas-microsoft-com:office:word" xmlns:w="http://schemas.openxmlformats.org/wordprocessingml/2006/main" xmlns:w14="http://schemas.microsoft.com/office/word/2010/wordml" xmlns:wpg="http://schemas.microsoft.com/office/word/2010/wordprocessingGroup" xmlns:wpi="http://schemas.microsoft.com/office/word/2010/wordprocessingInk" xmlns:wne="http://schemas.microsoft.com/office/word/2006/wordml" xmlns:wps="http://schemas.microsoft.com/office/word/2010/wordprocessingShape" mc:Ignorable="w14 wp14">
+<w:document xmlns:wpc="http://schemas.microsoft.com/office/word/2010/wordprocessingCanvas" xmlns:mo="http://schemas.microsoft.com/office/mac/office/2008/main" xmlns:mc="http://schemas.openxmlformats.org/markup-compatibility/2006" xmlns:mv="urn:schemas-microsoft-com:mac:vml" xmlns:o="urn:schemas-microsoft-com:office:office" xmlns:r="http://schemas.openxmlformats.org/officeDocument/2006/relationships" xmlns:m="http://schemas.openxmlformats.org/officeDocument/2006/math" xmlns:v="urn:schemas-microsoft-com:vml" xmlns:wp14="http://schemas.microsoft.com/office/word/2010/wordprocessingDrawing" xmlns:wp="http://schemas.openxmlformats.org/drawingml/2006/wordprocessingDrawing" xmlns:w10="urn:schemas-microsoft-com:office:word" xmlns:w="http://schemas.openxmlformats.org/wordprocessingml/2006/main" xmlns:w14="http://schemas.microsoft.com/office/word/2010/wordml" xmlns:wpg="http://schemas.microsoft.com/office/word/2010/wordprocessingGroup" xmlns:wpi="http://schemas.microsoft.com/office/word/2010/wordprocessingInk" xmlns:wne="http://schemas.microsoft.com/office/word/2006/wordml" xmlns:wps="http://schemas.microsoft.com/office/word/2010/wordprocessingShape" mc:Ignorable="w14 wp14">
   <w:body>
+    <w:p>
+      <w:pPr>
+        <w:jc w:val="center"/>
+      </w:pPr>
+    </w:p>
+    <w:p>
+      <w:pPr>
+        <w:jc w:val="center"/>
+      </w:pPr>
+    </w:p>
+    <w:p>
+      <w:pPr>
+        <w:jc w:val="center"/>
+      </w:pPr>
+    </w:p>
     <w:p>
       <w:pPr>
         <w:jc w:val="center"/>
@@ -9,10 +24,10 @@
       <w:r>
         <w:rPr>
           <w:noProof/>
-          <w:lang w:eastAsia="da-DK"/>
+          <w:lang w:val="en-US"/>
         </w:rPr>
         <w:drawing>
-          <wp:inline distT="0" distB="0" distL="0" distR="0">
+          <wp:inline distT="0" distB="0" distL="0" distR="0" wp14:anchorId="4717F0E1" wp14:editId="7C80CF96">
             <wp:extent cx="4320000" cy="4320000"/>
             <wp:effectExtent l="0" t="0" r="4445" b="4445"/>
             <wp:docPr id="1" name="Billede 1"/>
@@ -53,14 +68,58 @@
           </wp:inline>
         </w:drawing>
       </w:r>
+    </w:p>
+    <w:p>
+      <w:pPr>
+        <w:jc w:val="center"/>
+      </w:pPr>
+    </w:p>
+    <w:p>
+      <w:pPr>
+        <w:jc w:val="center"/>
+      </w:pPr>
+    </w:p>
+    <w:p>
+      <w:pPr>
+        <w:jc w:val="center"/>
+      </w:pPr>
+    </w:p>
+    <w:p>
+      <w:pPr>
+        <w:jc w:val="center"/>
+      </w:pPr>
+    </w:p>
+    <w:p>
+      <w:pPr>
+        <w:jc w:val="center"/>
+      </w:pPr>
+    </w:p>
+    <w:p>
+      <w:pPr>
+        <w:jc w:val="center"/>
+      </w:pPr>
+    </w:p>
+    <w:p>
+      <w:pPr>
+        <w:jc w:val="center"/>
+      </w:pPr>
+    </w:p>
+    <w:p>
+      <w:pPr>
+        <w:jc w:val="center"/>
+      </w:pPr>
+    </w:p>
+    <w:p>
+      <w:pPr>
+        <w:jc w:val="center"/>
+      </w:pPr>
       <w:r>
         <w:rPr>
           <w:noProof/>
-          <w:lang w:eastAsia="da-DK"/>
+          <w:lang w:val="en-US"/>
         </w:rPr>
-        <w:lastRenderedPageBreak/>
         <w:drawing>
-          <wp:inline distT="0" distB="0" distL="0" distR="0">
+          <wp:inline distT="0" distB="0" distL="0" distR="0" wp14:anchorId="74A8A440" wp14:editId="04B227B6">
             <wp:extent cx="4320000" cy="4320000"/>
             <wp:effectExtent l="0" t="0" r="4445" b="4445"/>
             <wp:docPr id="2" name="Billede 2"/>
@@ -101,21 +160,53 @@
           </wp:inline>
         </w:drawing>
       </w:r>
+    </w:p>
+    <w:p>
+      <w:pPr>
+        <w:jc w:val="center"/>
+      </w:pPr>
+    </w:p>
+    <w:p>
+      <w:pPr>
+        <w:jc w:val="center"/>
+      </w:pPr>
+    </w:p>
+    <w:p>
+      <w:pPr>
+        <w:jc w:val="center"/>
+      </w:pPr>
+    </w:p>
+    <w:p>
+      <w:pPr>
+        <w:jc w:val="center"/>
+      </w:pPr>
+    </w:p>
+    <w:p>
+      <w:pPr>
+        <w:jc w:val="center"/>
+      </w:pPr>
+    </w:p>
+    <w:p>
+      <w:pPr>
+        <w:jc w:val="center"/>
+      </w:pPr>
+    </w:p>
+    <w:p>
+      <w:pPr>
+        <w:jc w:val="center"/>
+      </w:pPr>
+    </w:p>
+    <w:p>
+      <w:pPr>
+        <w:jc w:val="center"/>
+      </w:pPr>
       <w:r>
         <w:rPr>
           <w:noProof/>
-          <w:lang w:eastAsia="da-DK"/>
+          <w:lang w:val="en-US"/>
         </w:rPr>
-        <w:t>12</w:t>
-      </w:r>
-      <w:r>
-        <w:rPr>
-          <w:noProof/>
-          <w:lang w:eastAsia="da-DK"/>
-        </w:rPr>
-        <w:lastRenderedPageBreak/>
         <w:drawing>
-          <wp:inline distT="0" distB="0" distL="0" distR="0">
+          <wp:inline distT="0" distB="0" distL="0" distR="0" wp14:anchorId="41AA195B" wp14:editId="359B804A">
             <wp:extent cx="4320000" cy="4320000"/>
             <wp:effectExtent l="0" t="0" r="4445" b="4445"/>
             <wp:docPr id="3" name="Billede 3"/>
@@ -156,14 +247,53 @@
           </wp:inline>
         </w:drawing>
       </w:r>
+    </w:p>
+    <w:p>
+      <w:pPr>
+        <w:jc w:val="center"/>
+      </w:pPr>
+    </w:p>
+    <w:p>
+      <w:pPr>
+        <w:jc w:val="center"/>
+      </w:pPr>
+    </w:p>
+    <w:p>
+      <w:pPr>
+        <w:jc w:val="center"/>
+      </w:pPr>
+    </w:p>
+    <w:p>
+      <w:pPr>
+        <w:jc w:val="center"/>
+      </w:pPr>
+    </w:p>
+    <w:p>
+      <w:pPr>
+        <w:jc w:val="center"/>
+      </w:pPr>
+    </w:p>
+    <w:p>
+      <w:pPr>
+        <w:jc w:val="center"/>
+      </w:pPr>
+    </w:p>
+    <w:p>
+      <w:pPr>
+        <w:jc w:val="center"/>
+      </w:pPr>
+    </w:p>
+    <w:p>
+      <w:pPr>
+        <w:jc w:val="center"/>
+      </w:pPr>
       <w:r>
         <w:rPr>
           <w:noProof/>
-          <w:lang w:eastAsia="da-DK"/>
+          <w:lang w:val="en-US"/>
         </w:rPr>
-        <w:lastRenderedPageBreak/>
         <w:drawing>
-          <wp:inline distT="0" distB="0" distL="0" distR="0">
+          <wp:inline distT="0" distB="0" distL="0" distR="0" wp14:anchorId="2995749F" wp14:editId="65A7B427">
             <wp:extent cx="4320000" cy="4320000"/>
             <wp:effectExtent l="0" t="0" r="4445" b="4445"/>
             <wp:docPr id="4" name="Billede 4"/>
@@ -204,14 +334,43 @@
           </wp:inline>
         </w:drawing>
       </w:r>
+    </w:p>
+    <w:p>
+      <w:pPr>
+        <w:jc w:val="center"/>
+      </w:pPr>
+    </w:p>
+    <w:p>
+      <w:pPr>
+        <w:jc w:val="center"/>
+      </w:pPr>
+    </w:p>
+    <w:p>
+      <w:pPr>
+        <w:jc w:val="center"/>
+      </w:pPr>
+    </w:p>
+    <w:p>
+      <w:pPr>
+        <w:jc w:val="center"/>
+      </w:pPr>
+    </w:p>
+    <w:p>
+      <w:pPr>
+        <w:jc w:val="center"/>
+      </w:pPr>
+    </w:p>
+    <w:p>
+      <w:pPr>
+        <w:jc w:val="center"/>
+      </w:pPr>
       <w:r>
         <w:rPr>
           <w:noProof/>
-          <w:lang w:eastAsia="da-DK"/>
+          <w:lang w:val="en-US"/>
         </w:rPr>
-        <w:lastRenderedPageBreak/>
         <w:drawing>
-          <wp:inline distT="0" distB="0" distL="0" distR="0">
+          <wp:inline distT="0" distB="0" distL="0" distR="0" wp14:anchorId="6DB72571" wp14:editId="262441C2">
             <wp:extent cx="4320000" cy="4320000"/>
             <wp:effectExtent l="0" t="0" r="4445" b="4445"/>
             <wp:docPr id="5" name="Billede 5"/>
@@ -252,16 +411,58 @@
           </wp:inline>
         </w:drawing>
       </w:r>
-      <w:bookmarkStart w:id="0" w:name="_GoBack"/>
-      <w:bookmarkEnd w:id="0"/>
+    </w:p>
+    <w:p>
+      <w:pPr>
+        <w:jc w:val="center"/>
+      </w:pPr>
+    </w:p>
+    <w:p>
+      <w:pPr>
+        <w:jc w:val="center"/>
+      </w:pPr>
+    </w:p>
+    <w:p>
+      <w:pPr>
+        <w:jc w:val="center"/>
+      </w:pPr>
+    </w:p>
+    <w:p>
+      <w:pPr>
+        <w:jc w:val="center"/>
+      </w:pPr>
+    </w:p>
+    <w:p>
+      <w:pPr>
+        <w:jc w:val="center"/>
+      </w:pPr>
+    </w:p>
+    <w:p>
+      <w:pPr>
+        <w:jc w:val="center"/>
+      </w:pPr>
+    </w:p>
+    <w:p>
+      <w:pPr>
+        <w:jc w:val="center"/>
+      </w:pPr>
+    </w:p>
+    <w:p>
+      <w:pPr>
+        <w:jc w:val="center"/>
+      </w:pPr>
+    </w:p>
+    <w:p>
+      <w:pPr>
+        <w:jc w:val="center"/>
+      </w:pPr>
       <w:r>
         <w:rPr>
           <w:noProof/>
-          <w:lang w:eastAsia="da-DK"/>
+          <w:lang w:val="en-US"/>
         </w:rPr>
-        <w:lastRenderedPageBreak/>
         <w:drawing>
-          <wp:inline distT="0" distB="0" distL="0" distR="0">
+          <wp:inline distT="0" distB="0" distL="0" distR="0" wp14:anchorId="57FB83EB" wp14:editId="6700C368">
             <wp:extent cx="4320000" cy="4320000"/>
             <wp:effectExtent l="0" t="0" r="4445" b="4445"/>
             <wp:docPr id="6" name="Billede 6"/>
@@ -302,14 +503,53 @@
           </wp:inline>
         </w:drawing>
       </w:r>
+    </w:p>
+    <w:p>
+      <w:pPr>
+        <w:jc w:val="center"/>
+      </w:pPr>
+    </w:p>
+    <w:p>
+      <w:pPr>
+        <w:jc w:val="center"/>
+      </w:pPr>
+    </w:p>
+    <w:p>
+      <w:pPr>
+        <w:jc w:val="center"/>
+      </w:pPr>
+    </w:p>
+    <w:p>
+      <w:pPr>
+        <w:jc w:val="center"/>
+      </w:pPr>
+    </w:p>
+    <w:p>
+      <w:pPr>
+        <w:jc w:val="center"/>
+      </w:pPr>
+    </w:p>
+    <w:p>
+      <w:pPr>
+        <w:jc w:val="center"/>
+      </w:pPr>
+    </w:p>
+    <w:p>
+      <w:pPr>
+        <w:jc w:val="center"/>
+      </w:pPr>
+    </w:p>
+    <w:p>
+      <w:pPr>
+        <w:jc w:val="center"/>
+      </w:pPr>
       <w:r>
         <w:rPr>
           <w:noProof/>
-          <w:lang w:eastAsia="da-DK"/>
+          <w:lang w:val="en-US"/>
         </w:rPr>
-        <w:lastRenderedPageBreak/>
         <w:drawing>
-          <wp:inline distT="0" distB="0" distL="0" distR="0">
+          <wp:inline distT="0" distB="0" distL="0" distR="0" wp14:anchorId="23556259" wp14:editId="1DAAA396">
             <wp:extent cx="4320000" cy="4320000"/>
             <wp:effectExtent l="0" t="0" r="4445" b="4445"/>
             <wp:docPr id="7" name="Billede 7"/>
@@ -350,14 +590,55 @@
           </wp:inline>
         </w:drawing>
       </w:r>
+    </w:p>
+    <w:p>
+      <w:pPr>
+        <w:jc w:val="center"/>
+      </w:pPr>
+      <w:bookmarkStart w:id="0" w:name="_GoBack"/>
+      <w:bookmarkEnd w:id="0"/>
+    </w:p>
+    <w:p>
+      <w:pPr>
+        <w:jc w:val="center"/>
+      </w:pPr>
+    </w:p>
+    <w:p>
+      <w:pPr>
+        <w:jc w:val="center"/>
+      </w:pPr>
+    </w:p>
+    <w:p>
+      <w:pPr>
+        <w:jc w:val="center"/>
+      </w:pPr>
+    </w:p>
+    <w:p>
+      <w:pPr>
+        <w:jc w:val="center"/>
+      </w:pPr>
+    </w:p>
+    <w:p>
+      <w:pPr>
+        <w:jc w:val="center"/>
+      </w:pPr>
+    </w:p>
+    <w:p>
+      <w:pPr>
+        <w:jc w:val="center"/>
+      </w:pPr>
+    </w:p>
+    <w:p>
+      <w:pPr>
+        <w:jc w:val="center"/>
+      </w:pPr>
       <w:r>
         <w:rPr>
           <w:noProof/>
-          <w:lang w:eastAsia="da-DK"/>
+          <w:lang w:val="en-US"/>
         </w:rPr>
-        <w:lastRenderedPageBreak/>
         <w:drawing>
-          <wp:inline distT="0" distB="0" distL="0" distR="0">
+          <wp:inline distT="0" distB="0" distL="0" distR="0" wp14:anchorId="36526E43" wp14:editId="135CBFBB">
             <wp:extent cx="4320000" cy="4320000"/>
             <wp:effectExtent l="0" t="0" r="4445" b="4445"/>
             <wp:docPr id="8" name="Billede 8"/>
@@ -398,14 +679,63 @@
           </wp:inline>
         </w:drawing>
       </w:r>
+    </w:p>
+    <w:p>
+      <w:pPr>
+        <w:jc w:val="center"/>
+      </w:pPr>
+    </w:p>
+    <w:p>
+      <w:pPr>
+        <w:jc w:val="center"/>
+      </w:pPr>
+    </w:p>
+    <w:p>
+      <w:pPr>
+        <w:jc w:val="center"/>
+      </w:pPr>
+    </w:p>
+    <w:p>
+      <w:pPr>
+        <w:jc w:val="center"/>
+      </w:pPr>
+    </w:p>
+    <w:p>
+      <w:pPr>
+        <w:jc w:val="center"/>
+      </w:pPr>
+    </w:p>
+    <w:p>
+      <w:pPr>
+        <w:jc w:val="center"/>
+      </w:pPr>
+    </w:p>
+    <w:p>
+      <w:pPr>
+        <w:jc w:val="center"/>
+      </w:pPr>
+    </w:p>
+    <w:p>
+      <w:pPr>
+        <w:jc w:val="center"/>
+      </w:pPr>
+    </w:p>
+    <w:p>
+      <w:pPr>
+        <w:jc w:val="center"/>
+      </w:pPr>
+    </w:p>
+    <w:p>
+      <w:pPr>
+        <w:jc w:val="center"/>
+      </w:pPr>
       <w:r>
         <w:rPr>
           <w:noProof/>
-          <w:lang w:eastAsia="da-DK"/>
+          <w:lang w:val="en-US"/>
         </w:rPr>
-        <w:lastRenderedPageBreak/>
         <w:drawing>
-          <wp:inline distT="0" distB="0" distL="0" distR="0">
+          <wp:inline distT="0" distB="0" distL="0" distR="0" wp14:anchorId="68343608" wp14:editId="3609CD96">
             <wp:extent cx="4320000" cy="4320000"/>
             <wp:effectExtent l="0" t="0" r="4445" b="4445"/>
             <wp:docPr id="9" name="Billede 9"/>
@@ -446,14 +776,58 @@
           </wp:inline>
         </w:drawing>
       </w:r>
+    </w:p>
+    <w:p>
+      <w:pPr>
+        <w:jc w:val="center"/>
+      </w:pPr>
+    </w:p>
+    <w:p>
+      <w:pPr>
+        <w:jc w:val="center"/>
+      </w:pPr>
+    </w:p>
+    <w:p>
+      <w:pPr>
+        <w:jc w:val="center"/>
+      </w:pPr>
+    </w:p>
+    <w:p>
+      <w:pPr>
+        <w:jc w:val="center"/>
+      </w:pPr>
+    </w:p>
+    <w:p>
+      <w:pPr>
+        <w:jc w:val="center"/>
+      </w:pPr>
+    </w:p>
+    <w:p>
+      <w:pPr>
+        <w:jc w:val="center"/>
+      </w:pPr>
+    </w:p>
+    <w:p>
+      <w:pPr>
+        <w:jc w:val="center"/>
+      </w:pPr>
+    </w:p>
+    <w:p>
+      <w:pPr>
+        <w:jc w:val="center"/>
+      </w:pPr>
+    </w:p>
+    <w:p>
+      <w:pPr>
+        <w:jc w:val="center"/>
+      </w:pPr>
       <w:r>
         <w:rPr>
           <w:noProof/>
-          <w:lang w:eastAsia="da-DK"/>
+          <w:lang w:val="en-US"/>
         </w:rPr>
-        <w:lastRenderedPageBreak/>
         <w:drawing>
-          <wp:inline distT="0" distB="0" distL="0" distR="0">
+          <wp:inline distT="0" distB="0" distL="0" distR="0" wp14:anchorId="3120D6EC" wp14:editId="53E1F6FF">
             <wp:extent cx="4320000" cy="4320000"/>
             <wp:effectExtent l="0" t="0" r="4445" b="4445"/>
             <wp:docPr id="10" name="Billede 10"/>
@@ -522,7 +896,7 @@
       </w:pPr>
     </w:pPrDefault>
   </w:docDefaults>
-  <w:latentStyles w:defLockedState="0" w:defUIPriority="99" w:defSemiHidden="1" w:defUnhideWhenUsed="1" w:defQFormat="0" w:count="267">
+  <w:latentStyles w:defLockedState="0" w:defUIPriority="99" w:defSemiHidden="1" w:defUnhideWhenUsed="1" w:defQFormat="0" w:count="276">
     <w:lsdException w:name="Normal" w:semiHidden="0" w:uiPriority="0" w:unhideWhenUsed="0" w:qFormat="1"/>
     <w:lsdException w:name="heading 1" w:semiHidden="0" w:uiPriority="9" w:unhideWhenUsed="0" w:qFormat="1"/>
     <w:lsdException w:name="heading 2" w:uiPriority="9" w:qFormat="1"/>
@@ -665,13 +1039,13 @@
     <w:name w:val="Normal"/>
     <w:qFormat/>
   </w:style>
-  <w:style w:type="character" w:default="1" w:styleId="Standardskrifttypeiafsnit">
+  <w:style w:type="character" w:default="1" w:styleId="DefaultParagraphFont">
     <w:name w:val="Default Paragraph Font"/>
     <w:uiPriority w:val="1"/>
     <w:semiHidden/>
     <w:unhideWhenUsed/>
   </w:style>
-  <w:style w:type="table" w:default="1" w:styleId="Tabel-Normal">
+  <w:style w:type="table" w:default="1" w:styleId="TableNormal">
     <w:name w:val="Normal Table"/>
     <w:uiPriority w:val="99"/>
     <w:semiHidden/>
@@ -686,16 +1060,16 @@
       </w:tblCellMar>
     </w:tblPr>
   </w:style>
-  <w:style w:type="numbering" w:default="1" w:styleId="Ingenoversigt">
+  <w:style w:type="numbering" w:default="1" w:styleId="NoList">
     <w:name w:val="No List"/>
     <w:uiPriority w:val="99"/>
     <w:semiHidden/>
     <w:unhideWhenUsed/>
   </w:style>
-  <w:style w:type="paragraph" w:styleId="Markeringsbobletekst">
+  <w:style w:type="paragraph" w:styleId="BalloonText">
     <w:name w:val="Balloon Text"/>
     <w:basedOn w:val="Normal"/>
-    <w:link w:val="MarkeringsbobletekstTegn"/>
+    <w:link w:val="BalloonTextChar"/>
     <w:uiPriority w:val="99"/>
     <w:semiHidden/>
     <w:unhideWhenUsed/>
@@ -709,10 +1083,10 @@
       <w:szCs w:val="16"/>
     </w:rPr>
   </w:style>
-  <w:style w:type="character" w:customStyle="1" w:styleId="MarkeringsbobletekstTegn">
-    <w:name w:val="Markeringsbobletekst Tegn"/>
-    <w:basedOn w:val="Standardskrifttypeiafsnit"/>
-    <w:link w:val="Markeringsbobletekst"/>
+  <w:style w:type="character" w:customStyle="1" w:styleId="BalloonTextChar">
+    <w:name w:val="Balloon Text Char"/>
+    <w:basedOn w:val="DefaultParagraphFont"/>
+    <w:link w:val="BalloonText"/>
     <w:uiPriority w:val="99"/>
     <w:semiHidden/>
     <w:rsid w:val="00AC0931"/>
@@ -726,7 +1100,7 @@
 </file>
 
 <file path=word/stylesWithEffects.xml><?xml version="1.0" encoding="utf-8"?>
-<w:styles xmlns:wpc="http://schemas.microsoft.com/office/word/2010/wordprocessingCanvas" xmlns:mc="http://schemas.openxmlformats.org/markup-compatibility/2006" xmlns:o="urn:schemas-microsoft-com:office:office" xmlns:r="http://schemas.openxmlformats.org/officeDocument/2006/relationships" xmlns:m="http://schemas.openxmlformats.org/officeDocument/2006/math" xmlns:v="urn:schemas-microsoft-com:vml" xmlns:wp14="http://schemas.microsoft.com/office/word/2010/wordprocessingDrawing" xmlns:wp="http://schemas.openxmlformats.org/drawingml/2006/wordprocessingDrawing" xmlns:w10="urn:schemas-microsoft-com:office:word" xmlns:w="http://schemas.openxmlformats.org/wordprocessingml/2006/main" xmlns:w14="http://schemas.microsoft.com/office/word/2010/wordml" xmlns:wpg="http://schemas.microsoft.com/office/word/2010/wordprocessingGroup" xmlns:wpi="http://schemas.microsoft.com/office/word/2010/wordprocessingInk" xmlns:wne="http://schemas.microsoft.com/office/word/2006/wordml" xmlns:wps="http://schemas.microsoft.com/office/word/2010/wordprocessingShape" mc:Ignorable="w14 wp14">
+<w:styles xmlns:wpc="http://schemas.microsoft.com/office/word/2010/wordprocessingCanvas" xmlns:mo="http://schemas.microsoft.com/office/mac/office/2008/main" xmlns:mc="http://schemas.openxmlformats.org/markup-compatibility/2006" xmlns:mv="urn:schemas-microsoft-com:mac:vml" xmlns:o="urn:schemas-microsoft-com:office:office" xmlns:r="http://schemas.openxmlformats.org/officeDocument/2006/relationships" xmlns:m="http://schemas.openxmlformats.org/officeDocument/2006/math" xmlns:v="urn:schemas-microsoft-com:vml" xmlns:wp14="http://schemas.microsoft.com/office/word/2010/wordprocessingDrawing" xmlns:wp="http://schemas.openxmlformats.org/drawingml/2006/wordprocessingDrawing" xmlns:w10="urn:schemas-microsoft-com:office:word" xmlns:w="http://schemas.openxmlformats.org/wordprocessingml/2006/main" xmlns:w14="http://schemas.microsoft.com/office/word/2010/wordml" xmlns:wpg="http://schemas.microsoft.com/office/word/2010/wordprocessingGroup" xmlns:wpi="http://schemas.microsoft.com/office/word/2010/wordprocessingInk" xmlns:wne="http://schemas.microsoft.com/office/word/2006/wordml" xmlns:wps="http://schemas.microsoft.com/office/word/2010/wordprocessingShape" mc:Ignorable="w14 wp14">
   <w:docDefaults>
     <w:rPrDefault>
       <w:rPr>
@@ -742,7 +1116,7 @@
       </w:pPr>
     </w:pPrDefault>
   </w:docDefaults>
-  <w:latentStyles w:defLockedState="0" w:defUIPriority="99" w:defSemiHidden="1" w:defUnhideWhenUsed="1" w:defQFormat="0" w:count="267">
+  <w:latentStyles w:defLockedState="0" w:defUIPriority="99" w:defSemiHidden="1" w:defUnhideWhenUsed="1" w:defQFormat="0" w:count="276">
     <w:lsdException w:name="Normal" w:semiHidden="0" w:uiPriority="0" w:unhideWhenUsed="0" w:qFormat="1"/>
     <w:lsdException w:name="heading 1" w:semiHidden="0" w:uiPriority="9" w:unhideWhenUsed="0" w:qFormat="1"/>
     <w:lsdException w:name="heading 2" w:uiPriority="9" w:qFormat="1"/>
@@ -885,13 +1259,13 @@
     <w:name w:val="Normal"/>
     <w:qFormat/>
   </w:style>
-  <w:style w:type="character" w:default="1" w:styleId="Standardskrifttypeiafsnit">
+  <w:style w:type="character" w:default="1" w:styleId="DefaultParagraphFont">
     <w:name w:val="Default Paragraph Font"/>
     <w:uiPriority w:val="1"/>
     <w:semiHidden/>
     <w:unhideWhenUsed/>
   </w:style>
-  <w:style w:type="table" w:default="1" w:styleId="Tabel-Normal">
+  <w:style w:type="table" w:default="1" w:styleId="TableNormal">
     <w:name w:val="Normal Table"/>
     <w:uiPriority w:val="99"/>
     <w:semiHidden/>
@@ -906,16 +1280,16 @@
       </w:tblCellMar>
     </w:tblPr>
   </w:style>
-  <w:style w:type="numbering" w:default="1" w:styleId="Ingenoversigt">
+  <w:style w:type="numbering" w:default="1" w:styleId="NoList">
     <w:name w:val="No List"/>
     <w:uiPriority w:val="99"/>
     <w:semiHidden/>
     <w:unhideWhenUsed/>
   </w:style>
-  <w:style w:type="paragraph" w:styleId="Markeringsbobletekst">
+  <w:style w:type="paragraph" w:styleId="BalloonText">
     <w:name w:val="Balloon Text"/>
     <w:basedOn w:val="Normal"/>
-    <w:link w:val="MarkeringsbobletekstTegn"/>
+    <w:link w:val="BalloonTextChar"/>
     <w:uiPriority w:val="99"/>
     <w:semiHidden/>
     <w:unhideWhenUsed/>
@@ -929,10 +1303,10 @@
       <w:szCs w:val="16"/>
     </w:rPr>
   </w:style>
-  <w:style w:type="character" w:customStyle="1" w:styleId="MarkeringsbobletekstTegn">
-    <w:name w:val="Markeringsbobletekst Tegn"/>
-    <w:basedOn w:val="Standardskrifttypeiafsnit"/>
-    <w:link w:val="Markeringsbobletekst"/>
+  <w:style w:type="character" w:customStyle="1" w:styleId="BalloonTextChar">
+    <w:name w:val="Balloon Text Char"/>
+    <w:basedOn w:val="DefaultParagraphFont"/>
+    <w:link w:val="BalloonText"/>
     <w:uiPriority w:val="99"/>
     <w:semiHidden/>
     <w:rsid w:val="00AC0931"/>

</xml_diff>